<commit_message>
New insertverkooporder, Select verkooporder
</commit_message>
<xml_diff>
--- a/Sjabloon Acceptatietest.docx
+++ b/Sjabloon Acceptatietest.docx
@@ -518,6 +518,7 @@
             <w:r>
               <w:rPr>
                 <w:rFonts w:ascii="Calibri" w:hAnsi="Calibri"/>
+                <w:noProof/>
               </w:rPr>
               <w:drawing>
                 <wp:anchor distT="0" distB="0" distL="114300" distR="114300" simplePos="0" relativeHeight="251660288" behindDoc="0" locked="0" layoutInCell="1" allowOverlap="1" wp14:anchorId="2BF8BD97" wp14:editId="6D3538F4">
@@ -980,9 +981,10 @@
             <w:r>
               <w:rPr>
                 <w:rFonts w:ascii="Calibri" w:hAnsi="Calibri"/>
+                <w:noProof/>
               </w:rPr>
               <w:drawing>
-                <wp:anchor distT="0" distB="0" distL="114300" distR="114300" simplePos="0" relativeHeight="251661312" behindDoc="0" locked="0" layoutInCell="1" allowOverlap="1" wp14:anchorId="2BA79C69" wp14:editId="2C0600A4">
+                <wp:anchor distT="0" distB="0" distL="114300" distR="114300" simplePos="0" relativeHeight="251656704" behindDoc="0" locked="0" layoutInCell="1" allowOverlap="1" wp14:anchorId="2BA79C69" wp14:editId="2C0600A4">
                   <wp:simplePos x="0" y="0"/>
                   <wp:positionH relativeFrom="column">
                     <wp:posOffset>-244656</wp:posOffset>
@@ -1135,8 +1137,90 @@
               <w:rPr>
                 <w:rFonts w:ascii="Calibri" w:hAnsi="Calibri"/>
               </w:rPr>
-              <w:t>Geen</w:t>
-            </w:r>
+              <w:drawing>
+                <wp:anchor distT="0" distB="0" distL="114300" distR="114300" simplePos="0" relativeHeight="251658752" behindDoc="0" locked="0" layoutInCell="1" allowOverlap="1" wp14:anchorId="4935CD2C" wp14:editId="26F4EA04">
+                  <wp:simplePos x="0" y="0"/>
+                  <wp:positionH relativeFrom="column">
+                    <wp:posOffset>-76835</wp:posOffset>
+                  </wp:positionH>
+                  <wp:positionV relativeFrom="paragraph">
+                    <wp:posOffset>268605</wp:posOffset>
+                  </wp:positionV>
+                  <wp:extent cx="2935605" cy="1029335"/>
+                  <wp:effectExtent l="0" t="0" r="0" b="0"/>
+                  <wp:wrapSquare wrapText="bothSides"/>
+                  <wp:docPr id="1580652864" name="Afbeelding 1"/>
+                  <wp:cNvGraphicFramePr>
+                    <a:graphicFrameLocks xmlns:a="http://schemas.openxmlformats.org/drawingml/2006/main" noChangeAspect="1"/>
+                  </wp:cNvGraphicFramePr>
+                  <a:graphic xmlns:a="http://schemas.openxmlformats.org/drawingml/2006/main">
+                    <a:graphicData uri="http://schemas.openxmlformats.org/drawingml/2006/picture">
+                      <pic:pic xmlns:pic="http://schemas.openxmlformats.org/drawingml/2006/picture">
+                        <pic:nvPicPr>
+                          <pic:cNvPr id="1580652864" name=""/>
+                          <pic:cNvPicPr/>
+                        </pic:nvPicPr>
+                        <pic:blipFill>
+                          <a:blip r:embed="rId16" cstate="print">
+                            <a:extLst>
+                              <a:ext uri="{28A0092B-C50C-407E-A947-70E740481C1C}">
+                                <a14:useLocalDpi xmlns:a14="http://schemas.microsoft.com/office/drawing/2010/main" val="0"/>
+                              </a:ext>
+                            </a:extLst>
+                          </a:blip>
+                          <a:stretch>
+                            <a:fillRect/>
+                          </a:stretch>
+                        </pic:blipFill>
+                        <pic:spPr>
+                          <a:xfrm>
+                            <a:off x="0" y="0"/>
+                            <a:ext cx="2935605" cy="1029335"/>
+                          </a:xfrm>
+                          <a:prstGeom prst="rect">
+                            <a:avLst/>
+                          </a:prstGeom>
+                        </pic:spPr>
+                      </pic:pic>
+                    </a:graphicData>
+                  </a:graphic>
+                  <wp14:sizeRelH relativeFrom="margin">
+                    <wp14:pctWidth>0</wp14:pctWidth>
+                  </wp14:sizeRelH>
+                  <wp14:sizeRelV relativeFrom="margin">
+                    <wp14:pctHeight>0</wp14:pctHeight>
+                  </wp14:sizeRelV>
+                </wp:anchor>
+              </w:drawing>
+            </w:r>
+            <w:r>
+              <w:rPr>
+                <w:rFonts w:ascii="Calibri" w:hAnsi="Calibri"/>
+              </w:rPr>
+              <w:t xml:space="preserve">Aparte file gemaakt voor class klant maar dat heet nu class </w:t>
+            </w:r>
+            <w:proofErr w:type="spellStart"/>
+            <w:r>
+              <w:rPr>
+                <w:rFonts w:ascii="Calibri" w:hAnsi="Calibri"/>
+              </w:rPr>
+              <w:t>config</w:t>
+            </w:r>
+            <w:proofErr w:type="spellEnd"/>
+            <w:r>
+              <w:rPr>
+                <w:rFonts w:ascii="Calibri" w:hAnsi="Calibri"/>
+              </w:rPr>
+              <w:t>.</w:t>
+            </w:r>
+          </w:p>
+          <w:p>
+            <w:pPr>
+              <w:spacing w:line="240" w:lineRule="auto"/>
+              <w:rPr>
+                <w:rFonts w:ascii="Calibri" w:hAnsi="Calibri"/>
+              </w:rPr>
+            </w:pPr>
           </w:p>
         </w:tc>
       </w:tr>
@@ -1157,6 +1241,7 @@
                 <w:rFonts w:ascii="Calibri" w:hAnsi="Calibri"/>
                 <w:b/>
               </w:rPr>
+              <w:lastRenderedPageBreak/>
               <w:t>Uitvoering</w:t>
             </w:r>
           </w:p>
@@ -1392,7 +1477,6 @@
                 <w:rFonts w:ascii="Calibri" w:hAnsi="Calibri"/>
                 <w:b/>
               </w:rPr>
-              <w:lastRenderedPageBreak/>
               <w:t>Scenario</w:t>
             </w:r>
           </w:p>
@@ -1474,6 +1558,7 @@
             <w:r>
               <w:rPr>
                 <w:rFonts w:ascii="Calibri" w:hAnsi="Calibri"/>
+                <w:noProof/>
               </w:rPr>
               <w:drawing>
                 <wp:anchor distT="0" distB="0" distL="114300" distR="114300" simplePos="0" relativeHeight="251662336" behindDoc="0" locked="0" layoutInCell="1" allowOverlap="1" wp14:anchorId="402D2064" wp14:editId="1F1012D2">
@@ -1499,7 +1584,7 @@
                           <pic:cNvPicPr/>
                         </pic:nvPicPr>
                         <pic:blipFill>
-                          <a:blip r:embed="rId16" cstate="print">
+                          <a:blip r:embed="rId17" cstate="print">
                             <a:extLst>
                               <a:ext uri="{28A0092B-C50C-407E-A947-70E740481C1C}">
                                 <a14:useLocalDpi xmlns:a14="http://schemas.microsoft.com/office/drawing/2010/main" val="0"/>
@@ -4533,15 +4618,6 @@
 </file>
 
 <file path=customXml/item1.xml><?xml version="1.0" encoding="utf-8"?>
-<?mso-contentType ?>
-<FormTemplates xmlns="http://schemas.microsoft.com/sharepoint/v3/contenttype/forms">
-  <Display>DocumentLibraryForm</Display>
-  <Edit>DocumentLibraryForm</Edit>
-  <New>DocumentLibraryForm</New>
-</FormTemplates>
-</file>
-
-<file path=customXml/item2.xml><?xml version="1.0" encoding="utf-8"?>
 <p:properties xmlns:p="http://schemas.microsoft.com/office/2006/metadata/properties" xmlns:xsi="http://www.w3.org/2001/XMLSchema-instance" xmlns:pc="http://schemas.microsoft.com/office/infopath/2007/PartnerControls">
   <documentManagement>
     <TaxCatchAll xmlns="54cdc82c-8061-4ed9-852d-03e6b7ee8c0a" xsi:nil="true"/>
@@ -4553,11 +4629,16 @@
 </p:properties>
 </file>
 
-<file path=customXml/item3.xml><?xml version="1.0" encoding="utf-8"?>
-<b:Sources xmlns:b="http://schemas.openxmlformats.org/officeDocument/2006/bibliography" xmlns="http://schemas.openxmlformats.org/officeDocument/2006/bibliography" SelectedStyle="\APA.XSL" StyleName="APA"/>
+<file path=customXml/item2.xml><?xml version="1.0" encoding="utf-8"?>
+<?mso-contentType ?>
+<FormTemplates xmlns="http://schemas.microsoft.com/sharepoint/v3/contenttype/forms">
+  <Display>DocumentLibraryForm</Display>
+  <Edit>DocumentLibraryForm</Edit>
+  <New>DocumentLibraryForm</New>
+</FormTemplates>
 </file>
 
-<file path=customXml/item4.xml><?xml version="1.0" encoding="utf-8"?>
+<file path=customXml/item3.xml><?xml version="1.0" encoding="utf-8"?>
 <ct:contentTypeSchema xmlns:ct="http://schemas.microsoft.com/office/2006/metadata/contentType" xmlns:ma="http://schemas.microsoft.com/office/2006/metadata/properties/metaAttributes" ct:_="" ma:_="" ma:contentTypeName="Document" ma:contentTypeID="0x010100D6037D0D1B61AD4D9C8C7147F688BACF" ma:contentTypeVersion="9" ma:contentTypeDescription="Een nieuw document maken." ma:contentTypeScope="" ma:versionID="487ec681ae823d9c903f640b66d65f42">
   <xsd:schema xmlns:xsd="http://www.w3.org/2001/XMLSchema" xmlns:xs="http://www.w3.org/2001/XMLSchema" xmlns:p="http://schemas.microsoft.com/office/2006/metadata/properties" xmlns:ns2="fec9542f-a023-4942-98ad-6effb363a6ec" xmlns:ns3="54cdc82c-8061-4ed9-852d-03e6b7ee8c0a" targetNamespace="http://schemas.microsoft.com/office/2006/metadata/properties" ma:root="true" ma:fieldsID="18fa5cf440e624d8b601bfc55d4a7386" ns2:_="" ns3:_="">
     <xsd:import namespace="fec9542f-a023-4942-98ad-6effb363a6ec"/>
@@ -4740,15 +4821,11 @@
 </ct:contentTypeSchema>
 </file>
 
-<file path=customXml/itemProps1.xml><?xml version="1.0" encoding="utf-8"?>
-<ds:datastoreItem xmlns:ds="http://schemas.openxmlformats.org/officeDocument/2006/customXml" ds:itemID="{6BB59EDA-DC9C-428C-BCFE-51D7B1B27C24}">
-  <ds:schemaRefs>
-    <ds:schemaRef ds:uri="http://schemas.microsoft.com/sharepoint/v3/contenttype/forms"/>
-  </ds:schemaRefs>
-</ds:datastoreItem>
+<file path=customXml/item4.xml><?xml version="1.0" encoding="utf-8"?>
+<b:Sources xmlns:b="http://schemas.openxmlformats.org/officeDocument/2006/bibliography" xmlns="http://schemas.openxmlformats.org/officeDocument/2006/bibliography" SelectedStyle="\APA.XSL" StyleName="APA"/>
 </file>
 
-<file path=customXml/itemProps2.xml><?xml version="1.0" encoding="utf-8"?>
+<file path=customXml/itemProps1.xml><?xml version="1.0" encoding="utf-8"?>
 <ds:datastoreItem xmlns:ds="http://schemas.openxmlformats.org/officeDocument/2006/customXml" ds:itemID="{2D817736-3757-4700-B46F-E2D2189F5AF7}">
   <ds:schemaRefs>
     <ds:schemaRef ds:uri="http://schemas.microsoft.com/office/2006/metadata/properties"/>
@@ -4759,15 +4836,15 @@
 </ds:datastoreItem>
 </file>
 
-<file path=customXml/itemProps3.xml><?xml version="1.0" encoding="utf-8"?>
-<ds:datastoreItem xmlns:ds="http://schemas.openxmlformats.org/officeDocument/2006/customXml" ds:itemID="{DA4CB1A0-097E-4023-8610-4DDEBF8B1FE8}">
+<file path=customXml/itemProps2.xml><?xml version="1.0" encoding="utf-8"?>
+<ds:datastoreItem xmlns:ds="http://schemas.openxmlformats.org/officeDocument/2006/customXml" ds:itemID="{6BB59EDA-DC9C-428C-BCFE-51D7B1B27C24}">
   <ds:schemaRefs>
-    <ds:schemaRef ds:uri="http://schemas.openxmlformats.org/officeDocument/2006/bibliography"/>
+    <ds:schemaRef ds:uri="http://schemas.microsoft.com/sharepoint/v3/contenttype/forms"/>
   </ds:schemaRefs>
 </ds:datastoreItem>
 </file>
 
-<file path=customXml/itemProps4.xml><?xml version="1.0" encoding="utf-8"?>
+<file path=customXml/itemProps3.xml><?xml version="1.0" encoding="utf-8"?>
 <ds:datastoreItem xmlns:ds="http://schemas.openxmlformats.org/officeDocument/2006/customXml" ds:itemID="{36D1E8EC-B1E1-48AF-8F9B-90FDDAC723E9}">
   <ds:schemaRefs>
     <ds:schemaRef ds:uri="http://schemas.microsoft.com/office/2006/metadata/contentType"/>
@@ -4784,4 +4861,12 @@
     <ds:schemaRef ds:uri="http://schemas.microsoft.com/internal/obd"/>
   </ds:schemaRefs>
 </ds:datastoreItem>
+</file>
+
+<file path=customXml/itemProps4.xml><?xml version="1.0" encoding="utf-8"?>
+<ds:datastoreItem xmlns:ds="http://schemas.openxmlformats.org/officeDocument/2006/customXml" ds:itemID="{DA4CB1A0-097E-4023-8610-4DDEBF8B1FE8}">
+  <ds:schemaRefs>
+    <ds:schemaRef ds:uri="http://schemas.openxmlformats.org/officeDocument/2006/bibliography"/>
+  </ds:schemaRefs>
+</ds:datastoreItem>
 </file>
</xml_diff>